<commit_message>
SDA lab 05 update
</commit_message>
<xml_diff>
--- a/2020-Structuri de Date si Algoritmi/labs/05/Enunt-laborator05.docx
+++ b/2020-Structuri de Date si Algoritmi/labs/05/Enunt-laborator05.docx
@@ -63,13 +63,15 @@
     <w:p>
       <w:pPr>
         <w:rPr>
-          <w:sz w:val="24"/>
-          <w:szCs w:val="24"/>
-          <w:lang w:val="ro-RO"/>
-        </w:rPr>
-      </w:pPr>
-      <w:r>
-        <w:rPr>
+          <w:rFonts w:ascii="Arial" w:hAnsi="Arial" w:cs="Arial"/>
+          <w:sz w:val="24"/>
+          <w:szCs w:val="24"/>
+          <w:lang w:val="ro-RO"/>
+        </w:rPr>
+      </w:pPr>
+      <w:r>
+        <w:rPr>
+          <w:rFonts w:ascii="Arial" w:hAnsi="Arial" w:cs="Arial"/>
           <w:sz w:val="24"/>
           <w:szCs w:val="24"/>
           <w:lang w:val="ro-RO"/>
@@ -78,14 +80,17 @@
       </w:r>
       <w:r>
         <w:rPr>
+          <w:rFonts w:ascii="Arial" w:hAnsi="Arial" w:cs="Arial"/>
           <w:sz w:val="24"/>
           <w:szCs w:val="24"/>
           <w:lang w:val="ro-RO"/>
         </w:rPr>
         <w:t xml:space="preserve">l </w:t>
       </w:r>
-      <w:r>
-        <w:rPr>
+      <w:proofErr w:type="spellStart"/>
+      <w:r>
+        <w:rPr>
+          <w:rFonts w:ascii="Arial" w:hAnsi="Arial" w:cs="Arial"/>
           <w:b/>
           <w:bCs/>
           <w:sz w:val="24"/>
@@ -94,8 +99,10 @@
         </w:rPr>
         <w:t>valgrind</w:t>
       </w:r>
-      <w:r>
-        <w:rPr>
+      <w:proofErr w:type="spellEnd"/>
+      <w:r>
+        <w:rPr>
+          <w:rFonts w:ascii="Arial" w:hAnsi="Arial" w:cs="Arial"/>
           <w:sz w:val="24"/>
           <w:szCs w:val="24"/>
           <w:lang w:val="ro-RO"/>
@@ -104,6 +111,7 @@
       </w:r>
       <w:r>
         <w:rPr>
+          <w:rFonts w:ascii="Arial" w:hAnsi="Arial" w:cs="Arial"/>
           <w:sz w:val="24"/>
           <w:szCs w:val="24"/>
           <w:lang w:val="ro-RO"/>
@@ -112,11 +120,32 @@
       </w:r>
       <w:r>
         <w:rPr>
-          <w:sz w:val="24"/>
-          <w:szCs w:val="24"/>
-          <w:lang w:val="ro-RO"/>
-        </w:rPr>
-        <w:t>Pentru a instala valgrind:</w:t>
+          <w:rFonts w:ascii="Arial" w:hAnsi="Arial" w:cs="Arial"/>
+          <w:sz w:val="24"/>
+          <w:szCs w:val="24"/>
+          <w:lang w:val="ro-RO"/>
+        </w:rPr>
+        <w:t xml:space="preserve">Pentru a instala </w:t>
+      </w:r>
+      <w:proofErr w:type="spellStart"/>
+      <w:r>
+        <w:rPr>
+          <w:rFonts w:ascii="Arial" w:hAnsi="Arial" w:cs="Arial"/>
+          <w:sz w:val="24"/>
+          <w:szCs w:val="24"/>
+          <w:lang w:val="ro-RO"/>
+        </w:rPr>
+        <w:t>valgrind</w:t>
+      </w:r>
+      <w:proofErr w:type="spellEnd"/>
+      <w:r>
+        <w:rPr>
+          <w:rFonts w:ascii="Arial" w:hAnsi="Arial" w:cs="Arial"/>
+          <w:sz w:val="24"/>
+          <w:szCs w:val="24"/>
+          <w:lang w:val="ro-RO"/>
+        </w:rPr>
+        <w:t>:</w:t>
       </w:r>
     </w:p>
     <w:p>
@@ -135,6 +164,7 @@
           <w:highlight w:val="lightGray"/>
         </w:rPr>
       </w:pPr>
+      <w:proofErr w:type="spellStart"/>
       <w:r>
         <w:rPr>
           <w:rFonts w:ascii="Courier New" w:eastAsia="Times New Roman" w:hAnsi="Courier New" w:cs="Courier New"/>
@@ -144,27 +174,57 @@
           <w:szCs w:val="20"/>
           <w:highlight w:val="lightGray"/>
         </w:rPr>
-        <w:t>sudo apt install valgrind</w:t>
-      </w:r>
+        <w:t>sudo</w:t>
+      </w:r>
+      <w:proofErr w:type="spellEnd"/>
+      <w:r>
+        <w:rPr>
+          <w:rFonts w:ascii="Courier New" w:eastAsia="Times New Roman" w:hAnsi="Courier New" w:cs="Courier New"/>
+          <w:b/>
+          <w:bCs/>
+          <w:sz w:val="20"/>
+          <w:szCs w:val="20"/>
+          <w:highlight w:val="lightGray"/>
+        </w:rPr>
+        <w:t xml:space="preserve"> apt install </w:t>
+      </w:r>
+      <w:proofErr w:type="spellStart"/>
+      <w:r>
+        <w:rPr>
+          <w:rFonts w:ascii="Courier New" w:eastAsia="Times New Roman" w:hAnsi="Courier New" w:cs="Courier New"/>
+          <w:b/>
+          <w:bCs/>
+          <w:sz w:val="20"/>
+          <w:szCs w:val="20"/>
+          <w:highlight w:val="lightGray"/>
+        </w:rPr>
+        <w:t>valgrind</w:t>
+      </w:r>
+      <w:proofErr w:type="spellEnd"/>
     </w:p>
     <w:p>
       <w:pPr>
         <w:rPr>
-          <w:sz w:val="24"/>
-          <w:szCs w:val="24"/>
-          <w:lang w:val="ro-RO"/>
-        </w:rPr>
-      </w:pPr>
-      <w:r>
-        <w:rPr>
+          <w:rFonts w:ascii="Arial" w:hAnsi="Arial" w:cs="Arial"/>
+          <w:sz w:val="24"/>
+          <w:szCs w:val="24"/>
+          <w:lang w:val="ro-RO"/>
+        </w:rPr>
+      </w:pPr>
+      <w:proofErr w:type="spellStart"/>
+      <w:r>
+        <w:rPr>
+          <w:rFonts w:ascii="Arial" w:hAnsi="Arial" w:cs="Arial"/>
           <w:sz w:val="24"/>
           <w:szCs w:val="24"/>
           <w:lang w:val="ro-RO"/>
         </w:rPr>
         <w:t>Valgrind</w:t>
       </w:r>
-      <w:r>
-        <w:rPr>
+      <w:proofErr w:type="spellEnd"/>
+      <w:r>
+        <w:rPr>
+          <w:rFonts w:ascii="Arial" w:hAnsi="Arial" w:cs="Arial"/>
           <w:sz w:val="24"/>
           <w:szCs w:val="24"/>
           <w:lang w:val="ro-RO"/>
@@ -173,6 +233,7 @@
       </w:r>
       <w:r>
         <w:rPr>
+          <w:rFonts w:ascii="Arial" w:hAnsi="Arial" w:cs="Arial"/>
           <w:sz w:val="24"/>
           <w:szCs w:val="24"/>
           <w:lang w:val="ro-RO"/>
@@ -181,30 +242,134 @@
       </w:r>
       <w:r>
         <w:rPr>
-          <w:sz w:val="24"/>
-          <w:szCs w:val="24"/>
-          <w:lang w:val="ro-RO"/>
-        </w:rPr>
-        <w:t>să descoperiți bug-uri ce pot duce la erori de tip seg fault</w:t>
-      </w:r>
-      <w:r>
-        <w:rPr>
-          <w:sz w:val="24"/>
-          <w:szCs w:val="24"/>
-          <w:lang w:val="ro-RO"/>
-        </w:rPr>
-        <w:t>, stack smashing, abort, etc..</w:t>
-      </w:r>
-      <w:r>
-        <w:rPr>
+          <w:rFonts w:ascii="Arial" w:hAnsi="Arial" w:cs="Arial"/>
+          <w:sz w:val="24"/>
+          <w:szCs w:val="24"/>
+          <w:lang w:val="ro-RO"/>
+        </w:rPr>
+        <w:t xml:space="preserve">să descoperiți </w:t>
+      </w:r>
+      <w:proofErr w:type="spellStart"/>
+      <w:r>
+        <w:rPr>
+          <w:rFonts w:ascii="Arial" w:hAnsi="Arial" w:cs="Arial"/>
+          <w:sz w:val="24"/>
+          <w:szCs w:val="24"/>
+          <w:lang w:val="ro-RO"/>
+        </w:rPr>
+        <w:t>bug</w:t>
+      </w:r>
+      <w:proofErr w:type="spellEnd"/>
+      <w:r>
+        <w:rPr>
+          <w:rFonts w:ascii="Arial" w:hAnsi="Arial" w:cs="Arial"/>
+          <w:sz w:val="24"/>
+          <w:szCs w:val="24"/>
+          <w:lang w:val="ro-RO"/>
+        </w:rPr>
+        <w:t xml:space="preserve">-uri ce pot duce la erori de tip </w:t>
+      </w:r>
+      <w:proofErr w:type="spellStart"/>
+      <w:r>
+        <w:rPr>
+          <w:rFonts w:ascii="Arial" w:hAnsi="Arial" w:cs="Arial"/>
+          <w:sz w:val="24"/>
+          <w:szCs w:val="24"/>
+          <w:lang w:val="ro-RO"/>
+        </w:rPr>
+        <w:t>seg</w:t>
+      </w:r>
+      <w:proofErr w:type="spellEnd"/>
+      <w:r>
+        <w:rPr>
+          <w:rFonts w:ascii="Arial" w:hAnsi="Arial" w:cs="Arial"/>
+          <w:sz w:val="24"/>
+          <w:szCs w:val="24"/>
+          <w:lang w:val="ro-RO"/>
+        </w:rPr>
+        <w:t xml:space="preserve"> fault</w:t>
+      </w:r>
+      <w:r>
+        <w:rPr>
+          <w:rFonts w:ascii="Arial" w:hAnsi="Arial" w:cs="Arial"/>
+          <w:sz w:val="24"/>
+          <w:szCs w:val="24"/>
+          <w:lang w:val="ro-RO"/>
+        </w:rPr>
+        <w:t xml:space="preserve">, </w:t>
+      </w:r>
+      <w:proofErr w:type="spellStart"/>
+      <w:r>
+        <w:rPr>
+          <w:rFonts w:ascii="Arial" w:hAnsi="Arial" w:cs="Arial"/>
+          <w:sz w:val="24"/>
+          <w:szCs w:val="24"/>
+          <w:lang w:val="ro-RO"/>
+        </w:rPr>
+        <w:t>stack</w:t>
+      </w:r>
+      <w:proofErr w:type="spellEnd"/>
+      <w:r>
+        <w:rPr>
+          <w:rFonts w:ascii="Arial" w:hAnsi="Arial" w:cs="Arial"/>
           <w:sz w:val="24"/>
           <w:szCs w:val="24"/>
           <w:lang w:val="ro-RO"/>
         </w:rPr>
         <w:t xml:space="preserve"> </w:t>
       </w:r>
-      <w:r>
-        <w:rPr>
+      <w:proofErr w:type="spellStart"/>
+      <w:r>
+        <w:rPr>
+          <w:rFonts w:ascii="Arial" w:hAnsi="Arial" w:cs="Arial"/>
+          <w:sz w:val="24"/>
+          <w:szCs w:val="24"/>
+          <w:lang w:val="ro-RO"/>
+        </w:rPr>
+        <w:t>smashing</w:t>
+      </w:r>
+      <w:proofErr w:type="spellEnd"/>
+      <w:r>
+        <w:rPr>
+          <w:rFonts w:ascii="Arial" w:hAnsi="Arial" w:cs="Arial"/>
+          <w:sz w:val="24"/>
+          <w:szCs w:val="24"/>
+          <w:lang w:val="ro-RO"/>
+        </w:rPr>
+        <w:t xml:space="preserve">, </w:t>
+      </w:r>
+      <w:proofErr w:type="spellStart"/>
+      <w:r>
+        <w:rPr>
+          <w:rFonts w:ascii="Arial" w:hAnsi="Arial" w:cs="Arial"/>
+          <w:sz w:val="24"/>
+          <w:szCs w:val="24"/>
+          <w:lang w:val="ro-RO"/>
+        </w:rPr>
+        <w:t>abort</w:t>
+      </w:r>
+      <w:proofErr w:type="spellEnd"/>
+      <w:r>
+        <w:rPr>
+          <w:rFonts w:ascii="Arial" w:hAnsi="Arial" w:cs="Arial"/>
+          <w:sz w:val="24"/>
+          <w:szCs w:val="24"/>
+          <w:lang w:val="ro-RO"/>
+        </w:rPr>
+        <w:t>, etc..</w:t>
+      </w:r>
+      <w:r>
+        <w:rPr>
+          <w:rFonts w:ascii="Arial" w:hAnsi="Arial" w:cs="Arial"/>
+          <w:sz w:val="24"/>
+          <w:szCs w:val="24"/>
+          <w:lang w:val="ro-RO"/>
+        </w:rPr>
+        <w:t xml:space="preserve"> </w:t>
+      </w:r>
+      <w:r>
+        <w:rPr>
+          <w:rFonts w:ascii="Arial" w:hAnsi="Arial" w:cs="Arial"/>
           <w:sz w:val="24"/>
           <w:szCs w:val="24"/>
           <w:lang w:val="ro-RO"/>
@@ -228,6 +393,8 @@
           <w:highlight w:val="lightGray"/>
         </w:rPr>
       </w:pPr>
+      <w:proofErr w:type="spellStart"/>
+      <w:proofErr w:type="gramStart"/>
       <w:r>
         <w:rPr>
           <w:rFonts w:ascii="Courier New" w:eastAsia="Times New Roman" w:hAnsi="Courier New" w:cs="Courier New"/>
@@ -237,8 +404,45 @@
           <w:szCs w:val="20"/>
           <w:highlight w:val="lightGray"/>
         </w:rPr>
-        <w:t>valgrind ./executabil</w:t>
-      </w:r>
+        <w:t>valgrind</w:t>
+      </w:r>
+      <w:proofErr w:type="spellEnd"/>
+      <w:r>
+        <w:rPr>
+          <w:rFonts w:ascii="Courier New" w:eastAsia="Times New Roman" w:hAnsi="Courier New" w:cs="Courier New"/>
+          <w:b/>
+          <w:bCs/>
+          <w:sz w:val="20"/>
+          <w:szCs w:val="20"/>
+          <w:highlight w:val="lightGray"/>
+        </w:rPr>
+        <w:t xml:space="preserve"> .</w:t>
+      </w:r>
+      <w:proofErr w:type="gramEnd"/>
+      <w:r>
+        <w:rPr>
+          <w:rFonts w:ascii="Courier New" w:eastAsia="Times New Roman" w:hAnsi="Courier New" w:cs="Courier New"/>
+          <w:b/>
+          <w:bCs/>
+          <w:sz w:val="20"/>
+          <w:szCs w:val="20"/>
+          <w:highlight w:val="lightGray"/>
+        </w:rPr>
+        <w:t>/</w:t>
+      </w:r>
+      <w:proofErr w:type="spellStart"/>
+      <w:r>
+        <w:rPr>
+          <w:rFonts w:ascii="Courier New" w:eastAsia="Times New Roman" w:hAnsi="Courier New" w:cs="Courier New"/>
+          <w:b/>
+          <w:bCs/>
+          <w:sz w:val="20"/>
+          <w:szCs w:val="20"/>
+          <w:highlight w:val="lightGray"/>
+        </w:rPr>
+        <w:t>executabil</w:t>
+      </w:r>
+      <w:proofErr w:type="spellEnd"/>
     </w:p>
     <w:p>
       <w:pPr>
@@ -256,6 +460,7 @@
           <w:highlight w:val="lightGray"/>
         </w:rPr>
       </w:pPr>
+      <w:proofErr w:type="spellStart"/>
       <w:r>
         <w:rPr>
           <w:rFonts w:ascii="Courier New" w:eastAsia="Times New Roman" w:hAnsi="Courier New" w:cs="Courier New"/>
@@ -265,8 +470,9 @@
           <w:szCs w:val="20"/>
           <w:highlight w:val="lightGray"/>
         </w:rPr>
-        <w:t xml:space="preserve">valgrind </w:t>
-      </w:r>
+        <w:t>valgrind</w:t>
+      </w:r>
+      <w:proofErr w:type="spellEnd"/>
       <w:r>
         <w:rPr>
           <w:rFonts w:ascii="Courier New" w:eastAsia="Times New Roman" w:hAnsi="Courier New" w:cs="Courier New"/>
@@ -276,7 +482,7 @@
           <w:szCs w:val="20"/>
           <w:highlight w:val="lightGray"/>
         </w:rPr>
-        <w:t>--</w:t>
+        <w:t xml:space="preserve"> </w:t>
       </w:r>
       <w:r>
         <w:rPr>
@@ -287,7 +493,7 @@
           <w:szCs w:val="20"/>
           <w:highlight w:val="lightGray"/>
         </w:rPr>
-        <w:t>tool</w:t>
+        <w:t>--</w:t>
       </w:r>
       <w:r>
         <w:rPr>
@@ -298,19 +504,82 @@
           <w:szCs w:val="20"/>
           <w:highlight w:val="lightGray"/>
         </w:rPr>
-        <w:t>=exp-sgcheck ./executabil</w:t>
-      </w:r>
+        <w:t>tool</w:t>
+      </w:r>
+      <w:r>
+        <w:rPr>
+          <w:rFonts w:ascii="Courier New" w:eastAsia="Times New Roman" w:hAnsi="Courier New" w:cs="Courier New"/>
+          <w:b/>
+          <w:bCs/>
+          <w:sz w:val="20"/>
+          <w:szCs w:val="20"/>
+          <w:highlight w:val="lightGray"/>
+        </w:rPr>
+        <w:t>=exp-</w:t>
+      </w:r>
+      <w:proofErr w:type="spellStart"/>
+      <w:proofErr w:type="gramStart"/>
+      <w:r>
+        <w:rPr>
+          <w:rFonts w:ascii="Courier New" w:eastAsia="Times New Roman" w:hAnsi="Courier New" w:cs="Courier New"/>
+          <w:b/>
+          <w:bCs/>
+          <w:sz w:val="20"/>
+          <w:szCs w:val="20"/>
+          <w:highlight w:val="lightGray"/>
+        </w:rPr>
+        <w:t>sgcheck</w:t>
+      </w:r>
+      <w:proofErr w:type="spellEnd"/>
+      <w:r>
+        <w:rPr>
+          <w:rFonts w:ascii="Courier New" w:eastAsia="Times New Roman" w:hAnsi="Courier New" w:cs="Courier New"/>
+          <w:b/>
+          <w:bCs/>
+          <w:sz w:val="20"/>
+          <w:szCs w:val="20"/>
+          <w:highlight w:val="lightGray"/>
+        </w:rPr>
+        <w:t xml:space="preserve"> .</w:t>
+      </w:r>
+      <w:proofErr w:type="gramEnd"/>
+      <w:r>
+        <w:rPr>
+          <w:rFonts w:ascii="Courier New" w:eastAsia="Times New Roman" w:hAnsi="Courier New" w:cs="Courier New"/>
+          <w:b/>
+          <w:bCs/>
+          <w:sz w:val="20"/>
+          <w:szCs w:val="20"/>
+          <w:highlight w:val="lightGray"/>
+        </w:rPr>
+        <w:t>/</w:t>
+      </w:r>
+      <w:proofErr w:type="spellStart"/>
+      <w:r>
+        <w:rPr>
+          <w:rFonts w:ascii="Courier New" w:eastAsia="Times New Roman" w:hAnsi="Courier New" w:cs="Courier New"/>
+          <w:b/>
+          <w:bCs/>
+          <w:sz w:val="20"/>
+          <w:szCs w:val="20"/>
+          <w:highlight w:val="lightGray"/>
+        </w:rPr>
+        <w:t>executabil</w:t>
+      </w:r>
+      <w:proofErr w:type="spellEnd"/>
     </w:p>
     <w:p>
       <w:pPr>
         <w:rPr>
-          <w:sz w:val="24"/>
-          <w:szCs w:val="24"/>
-          <w:lang w:val="ro-RO"/>
-        </w:rPr>
-      </w:pPr>
-      <w:r>
-        <w:rPr>
+          <w:rFonts w:ascii="Arial" w:hAnsi="Arial" w:cs="Arial"/>
+          <w:sz w:val="24"/>
+          <w:szCs w:val="24"/>
+          <w:lang w:val="ro-RO"/>
+        </w:rPr>
+      </w:pPr>
+      <w:r>
+        <w:rPr>
+          <w:rFonts w:ascii="Arial" w:hAnsi="Arial" w:cs="Arial"/>
           <w:sz w:val="24"/>
           <w:szCs w:val="24"/>
           <w:lang w:val="ro-RO"/>
@@ -319,6 +588,7 @@
       </w:r>
       <w:r>
         <w:rPr>
+          <w:rFonts w:ascii="Arial" w:hAnsi="Arial" w:cs="Arial"/>
           <w:sz w:val="24"/>
           <w:szCs w:val="24"/>
           <w:lang w:val="ro-RO"/>
@@ -327,6 +597,7 @@
       </w:r>
       <w:r>
         <w:rPr>
+          <w:rFonts w:ascii="Arial" w:hAnsi="Arial" w:cs="Arial"/>
           <w:sz w:val="24"/>
           <w:szCs w:val="24"/>
           <w:lang w:val="ro-RO"/>
@@ -344,20 +615,49 @@
       </w:pPr>
       <w:r>
         <w:rPr>
-          <w:sz w:val="24"/>
-          <w:szCs w:val="24"/>
-          <w:lang w:val="ro-RO"/>
-        </w:rPr>
-        <w:t xml:space="preserve">Puteți ignora linia: </w:t>
-      </w:r>
-      <w:r>
-        <w:rPr>
-          <w:rFonts w:ascii="Courier New" w:eastAsia="Times New Roman" w:hAnsi="Courier New" w:cs="Courier New"/>
-          <w:sz w:val="20"/>
-          <w:szCs w:val="20"/>
-          <w:highlight w:val="lightGray"/>
-        </w:rPr>
-        <w:t>error calling PR_SET_PTRACER, vgdb might block</w:t>
+          <w:rFonts w:ascii="Arial" w:hAnsi="Arial" w:cs="Arial"/>
+          <w:sz w:val="24"/>
+          <w:szCs w:val="24"/>
+          <w:lang w:val="ro-RO"/>
+        </w:rPr>
+        <w:t>Puteți ignora linia:</w:t>
+      </w:r>
+      <w:r>
+        <w:rPr>
+          <w:sz w:val="24"/>
+          <w:szCs w:val="24"/>
+          <w:lang w:val="ro-RO"/>
+        </w:rPr>
+        <w:t xml:space="preserve"> </w:t>
+      </w:r>
+      <w:r>
+        <w:rPr>
+          <w:rFonts w:ascii="Courier New" w:eastAsia="Times New Roman" w:hAnsi="Courier New" w:cs="Courier New"/>
+          <w:sz w:val="20"/>
+          <w:szCs w:val="20"/>
+          <w:highlight w:val="lightGray"/>
+        </w:rPr>
+        <w:t xml:space="preserve">error calling PR_SET_PTRACER, </w:t>
+      </w:r>
+      <w:proofErr w:type="spellStart"/>
+      <w:r>
+        <w:rPr>
+          <w:rFonts w:ascii="Courier New" w:eastAsia="Times New Roman" w:hAnsi="Courier New" w:cs="Courier New"/>
+          <w:sz w:val="20"/>
+          <w:szCs w:val="20"/>
+          <w:highlight w:val="lightGray"/>
+        </w:rPr>
+        <w:t>vgdb</w:t>
+      </w:r>
+      <w:proofErr w:type="spellEnd"/>
+      <w:r>
+        <w:rPr>
+          <w:rFonts w:ascii="Courier New" w:eastAsia="Times New Roman" w:hAnsi="Courier New" w:cs="Courier New"/>
+          <w:sz w:val="20"/>
+          <w:szCs w:val="20"/>
+          <w:highlight w:val="lightGray"/>
+        </w:rPr>
+        <w:t xml:space="preserve"> might block</w:t>
       </w:r>
     </w:p>
     <w:p>
@@ -371,11 +671,20 @@
       </w:pPr>
       <w:r>
         <w:rPr>
-          <w:sz w:val="24"/>
-          <w:szCs w:val="24"/>
-          <w:lang w:val="ro-RO"/>
-        </w:rPr>
-        <w:t xml:space="preserve">Puteți ignora liniile: </w:t>
+          <w:rFonts w:ascii="Arial" w:hAnsi="Arial" w:cs="Arial"/>
+          <w:sz w:val="24"/>
+          <w:szCs w:val="24"/>
+          <w:lang w:val="ro-RO"/>
+        </w:rPr>
+        <w:t>Puteți ignora liniile:</w:t>
+      </w:r>
+      <w:r>
+        <w:rPr>
+          <w:sz w:val="24"/>
+          <w:szCs w:val="24"/>
+          <w:lang w:val="ro-RO"/>
+        </w:rPr>
+        <w:t xml:space="preserve"> </w:t>
       </w:r>
       <w:r>
         <w:rPr>
@@ -390,13 +699,15 @@
     <w:p>
       <w:pPr>
         <w:rPr>
-          <w:sz w:val="24"/>
-          <w:szCs w:val="24"/>
-          <w:lang w:val="ro-RO"/>
-        </w:rPr>
-      </w:pPr>
-      <w:r>
-        <w:rPr>
+          <w:rFonts w:ascii="Arial" w:hAnsi="Arial" w:cs="Arial"/>
+          <w:sz w:val="24"/>
+          <w:szCs w:val="24"/>
+          <w:lang w:val="ro-RO"/>
+        </w:rPr>
+      </w:pPr>
+      <w:r>
+        <w:rPr>
+          <w:rFonts w:ascii="Arial" w:hAnsi="Arial" w:cs="Arial"/>
           <w:sz w:val="24"/>
           <w:szCs w:val="24"/>
           <w:lang w:val="ro-RO"/>
@@ -405,6 +716,7 @@
       </w:r>
       <w:r>
         <w:rPr>
+          <w:rFonts w:ascii="Arial" w:hAnsi="Arial" w:cs="Arial"/>
           <w:sz w:val="24"/>
           <w:szCs w:val="24"/>
           <w:lang w:val="ro-RO"/>
@@ -420,13 +732,15 @@
           <w:numId w:val="7"/>
         </w:numPr>
         <w:rPr>
-          <w:sz w:val="24"/>
-          <w:szCs w:val="24"/>
-          <w:lang w:val="ro-RO"/>
-        </w:rPr>
-      </w:pPr>
-      <w:r>
-        <w:rPr>
+          <w:rFonts w:ascii="Arial" w:hAnsi="Arial" w:cs="Arial"/>
+          <w:sz w:val="24"/>
+          <w:szCs w:val="24"/>
+          <w:lang w:val="ro-RO"/>
+        </w:rPr>
+      </w:pPr>
+      <w:r>
+        <w:rPr>
+          <w:rFonts w:ascii="Arial" w:hAnsi="Arial" w:cs="Arial"/>
           <w:sz w:val="24"/>
           <w:szCs w:val="24"/>
           <w:lang w:val="ro-RO"/>
@@ -435,14 +749,47 @@
       </w:r>
       <w:r>
         <w:rPr>
-          <w:sz w:val="24"/>
-          <w:szCs w:val="24"/>
-          <w:lang w:val="ro-RO"/>
-        </w:rPr>
-        <w:t xml:space="preserve"> (doar cu Debug, cu Launch</w:t>
-      </w:r>
-      <w:r>
-        <w:rPr>
+          <w:rFonts w:ascii="Arial" w:hAnsi="Arial" w:cs="Arial"/>
+          <w:sz w:val="24"/>
+          <w:szCs w:val="24"/>
+          <w:lang w:val="ro-RO"/>
+        </w:rPr>
+        <w:t xml:space="preserve"> (doar cu </w:t>
+      </w:r>
+      <w:proofErr w:type="spellStart"/>
+      <w:r>
+        <w:rPr>
+          <w:rFonts w:ascii="Arial" w:hAnsi="Arial" w:cs="Arial"/>
+          <w:sz w:val="24"/>
+          <w:szCs w:val="24"/>
+          <w:lang w:val="ro-RO"/>
+        </w:rPr>
+        <w:t>Debug</w:t>
+      </w:r>
+      <w:proofErr w:type="spellEnd"/>
+      <w:r>
+        <w:rPr>
+          <w:rFonts w:ascii="Arial" w:hAnsi="Arial" w:cs="Arial"/>
+          <w:sz w:val="24"/>
+          <w:szCs w:val="24"/>
+          <w:lang w:val="ro-RO"/>
+        </w:rPr>
+        <w:t xml:space="preserve">, cu </w:t>
+      </w:r>
+      <w:proofErr w:type="spellStart"/>
+      <w:r>
+        <w:rPr>
+          <w:rFonts w:ascii="Arial" w:hAnsi="Arial" w:cs="Arial"/>
+          <w:sz w:val="24"/>
+          <w:szCs w:val="24"/>
+          <w:lang w:val="ro-RO"/>
+        </w:rPr>
+        <w:t>Launch</w:t>
+      </w:r>
+      <w:proofErr w:type="spellEnd"/>
+      <w:r>
+        <w:rPr>
+          <w:rFonts w:ascii="Arial" w:hAnsi="Arial" w:cs="Arial"/>
           <w:sz w:val="24"/>
           <w:szCs w:val="24"/>
           <w:lang w:val="ro-RO"/>
@@ -451,6 +798,7 @@
       </w:r>
       <w:r>
         <w:rPr>
+          <w:rFonts w:ascii="Arial" w:hAnsi="Arial" w:cs="Arial"/>
           <w:sz w:val="24"/>
           <w:szCs w:val="24"/>
           <w:lang w:val="ro-RO"/>
@@ -459,6 +807,7 @@
       </w:r>
       <w:r>
         <w:rPr>
+          <w:rFonts w:ascii="Arial" w:hAnsi="Arial" w:cs="Arial"/>
           <w:sz w:val="24"/>
           <w:szCs w:val="24"/>
           <w:lang w:val="ro-RO"/>
@@ -467,6 +816,7 @@
       </w:r>
       <w:r>
         <w:rPr>
+          <w:rFonts w:ascii="Arial" w:hAnsi="Arial" w:cs="Arial"/>
           <w:sz w:val="24"/>
           <w:szCs w:val="24"/>
           <w:lang w:val="ro-RO"/>
@@ -482,13 +832,15 @@
           <w:numId w:val="7"/>
         </w:numPr>
         <w:rPr>
-          <w:sz w:val="24"/>
-          <w:szCs w:val="24"/>
-          <w:lang w:val="ro-RO"/>
-        </w:rPr>
-      </w:pPr>
-      <w:r>
-        <w:rPr>
+          <w:rFonts w:ascii="Arial" w:hAnsi="Arial" w:cs="Arial"/>
+          <w:sz w:val="24"/>
+          <w:szCs w:val="24"/>
+          <w:lang w:val="ro-RO"/>
+        </w:rPr>
+      </w:pPr>
+      <w:r>
+        <w:rPr>
+          <w:rFonts w:ascii="Arial" w:hAnsi="Arial" w:cs="Arial"/>
           <w:sz w:val="24"/>
           <w:szCs w:val="24"/>
           <w:lang w:val="ro-RO"/>
@@ -497,6 +849,7 @@
       </w:r>
       <w:r>
         <w:rPr>
+          <w:rFonts w:ascii="Arial" w:hAnsi="Arial" w:cs="Arial"/>
           <w:sz w:val="24"/>
           <w:szCs w:val="24"/>
           <w:lang w:val="ro-RO"/>
@@ -505,6 +858,7 @@
       </w:r>
       <w:r>
         <w:rPr>
+          <w:rFonts w:ascii="Arial" w:hAnsi="Arial" w:cs="Arial"/>
           <w:sz w:val="24"/>
           <w:szCs w:val="24"/>
           <w:lang w:val="ro-RO"/>
@@ -513,6 +867,7 @@
       </w:r>
       <w:r>
         <w:rPr>
+          <w:rFonts w:ascii="Arial" w:hAnsi="Arial" w:cs="Arial"/>
           <w:sz w:val="24"/>
           <w:szCs w:val="24"/>
           <w:lang w:val="ro-RO"/>
@@ -528,13 +883,15 @@
           <w:numId w:val="7"/>
         </w:numPr>
         <w:rPr>
-          <w:sz w:val="24"/>
-          <w:szCs w:val="24"/>
-          <w:lang w:val="ro-RO"/>
-        </w:rPr>
-      </w:pPr>
-      <w:r>
-        <w:rPr>
+          <w:rFonts w:ascii="Arial" w:hAnsi="Arial" w:cs="Arial"/>
+          <w:sz w:val="24"/>
+          <w:szCs w:val="24"/>
+          <w:lang w:val="ro-RO"/>
+        </w:rPr>
+      </w:pPr>
+      <w:r>
+        <w:rPr>
+          <w:rFonts w:ascii="Arial" w:hAnsi="Arial" w:cs="Arial"/>
           <w:sz w:val="24"/>
           <w:szCs w:val="24"/>
           <w:lang w:val="ro-RO"/>
@@ -543,11 +900,32 @@
       </w:r>
       <w:r>
         <w:rPr>
-          <w:sz w:val="24"/>
-          <w:szCs w:val="24"/>
-          <w:lang w:val="ro-RO"/>
-        </w:rPr>
-        <w:t>REPORT.txt descrierea bug-ului.</w:t>
+          <w:rFonts w:ascii="Arial" w:hAnsi="Arial" w:cs="Arial"/>
+          <w:sz w:val="24"/>
+          <w:szCs w:val="24"/>
+          <w:lang w:val="ro-RO"/>
+        </w:rPr>
+        <w:t xml:space="preserve">REPORT.txt descrierea </w:t>
+      </w:r>
+      <w:proofErr w:type="spellStart"/>
+      <w:r>
+        <w:rPr>
+          <w:rFonts w:ascii="Arial" w:hAnsi="Arial" w:cs="Arial"/>
+          <w:sz w:val="24"/>
+          <w:szCs w:val="24"/>
+          <w:lang w:val="ro-RO"/>
+        </w:rPr>
+        <w:t>bug</w:t>
+      </w:r>
+      <w:proofErr w:type="spellEnd"/>
+      <w:r>
+        <w:rPr>
+          <w:rFonts w:ascii="Arial" w:hAnsi="Arial" w:cs="Arial"/>
+          <w:sz w:val="24"/>
+          <w:szCs w:val="24"/>
+          <w:lang w:val="ro-RO"/>
+        </w:rPr>
+        <w:t>-ului.</w:t>
       </w:r>
     </w:p>
     <w:p>
@@ -558,13 +936,15 @@
           <w:numId w:val="7"/>
         </w:numPr>
         <w:rPr>
-          <w:sz w:val="24"/>
-          <w:szCs w:val="24"/>
-          <w:lang w:val="ro-RO"/>
-        </w:rPr>
-      </w:pPr>
-      <w:r>
-        <w:rPr>
+          <w:rFonts w:ascii="Arial" w:hAnsi="Arial" w:cs="Arial"/>
+          <w:sz w:val="24"/>
+          <w:szCs w:val="24"/>
+          <w:lang w:val="ro-RO"/>
+        </w:rPr>
+      </w:pPr>
+      <w:r>
+        <w:rPr>
+          <w:rFonts w:ascii="Arial" w:hAnsi="Arial" w:cs="Arial"/>
           <w:sz w:val="24"/>
           <w:szCs w:val="24"/>
           <w:lang w:val="ro-RO"/>
@@ -573,14 +953,36 @@
       </w:r>
       <w:r>
         <w:rPr>
-          <w:sz w:val="24"/>
-          <w:szCs w:val="24"/>
-          <w:lang w:val="ro-RO"/>
-        </w:rPr>
-        <w:t xml:space="preserve"> cu valgrind și copiați în report </w:t>
-      </w:r>
-      <w:r>
-        <w:rPr>
+          <w:rFonts w:ascii="Arial" w:hAnsi="Arial" w:cs="Arial"/>
+          <w:sz w:val="24"/>
+          <w:szCs w:val="24"/>
+          <w:lang w:val="ro-RO"/>
+        </w:rPr>
+        <w:t xml:space="preserve"> cu </w:t>
+      </w:r>
+      <w:proofErr w:type="spellStart"/>
+      <w:r>
+        <w:rPr>
+          <w:rFonts w:ascii="Arial" w:hAnsi="Arial" w:cs="Arial"/>
+          <w:sz w:val="24"/>
+          <w:szCs w:val="24"/>
+          <w:lang w:val="ro-RO"/>
+        </w:rPr>
+        <w:t>valgrind</w:t>
+      </w:r>
+      <w:proofErr w:type="spellEnd"/>
+      <w:r>
+        <w:rPr>
+          <w:rFonts w:ascii="Arial" w:hAnsi="Arial" w:cs="Arial"/>
+          <w:sz w:val="24"/>
+          <w:szCs w:val="24"/>
+          <w:lang w:val="ro-RO"/>
+        </w:rPr>
+        <w:t xml:space="preserve"> și copiați în report </w:t>
+      </w:r>
+      <w:r>
+        <w:rPr>
+          <w:rFonts w:ascii="Arial" w:hAnsi="Arial" w:cs="Arial"/>
           <w:sz w:val="24"/>
           <w:szCs w:val="24"/>
           <w:lang w:val="ro-RO"/>
@@ -589,11 +991,32 @@
       </w:r>
       <w:r>
         <w:rPr>
-          <w:sz w:val="24"/>
-          <w:szCs w:val="24"/>
-          <w:lang w:val="ro-RO"/>
-        </w:rPr>
-        <w:t>liniile care identifică bug-ul.</w:t>
+          <w:rFonts w:ascii="Arial" w:hAnsi="Arial" w:cs="Arial"/>
+          <w:sz w:val="24"/>
+          <w:szCs w:val="24"/>
+          <w:lang w:val="ro-RO"/>
+        </w:rPr>
+        <w:t xml:space="preserve">liniile care identifică </w:t>
+      </w:r>
+      <w:proofErr w:type="spellStart"/>
+      <w:r>
+        <w:rPr>
+          <w:rFonts w:ascii="Arial" w:hAnsi="Arial" w:cs="Arial"/>
+          <w:sz w:val="24"/>
+          <w:szCs w:val="24"/>
+          <w:lang w:val="ro-RO"/>
+        </w:rPr>
+        <w:t>bug-ul</w:t>
+      </w:r>
+      <w:proofErr w:type="spellEnd"/>
+      <w:r>
+        <w:rPr>
+          <w:rFonts w:ascii="Arial" w:hAnsi="Arial" w:cs="Arial"/>
+          <w:sz w:val="24"/>
+          <w:szCs w:val="24"/>
+          <w:lang w:val="ro-RO"/>
+        </w:rPr>
+        <w:t>.</w:t>
       </w:r>
     </w:p>
     <w:p>
@@ -604,18 +1027,60 @@
           <w:numId w:val="7"/>
         </w:numPr>
         <w:rPr>
-          <w:sz w:val="24"/>
-          <w:szCs w:val="24"/>
-          <w:lang w:val="ro-RO"/>
-        </w:rPr>
-      </w:pPr>
-      <w:r>
-        <w:rPr>
-          <w:sz w:val="24"/>
-          <w:szCs w:val="24"/>
-          <w:lang w:val="ro-RO"/>
-        </w:rPr>
-        <w:t>Dacă valgrind v-a ajutat să identificați bug-ul notați asta.</w:t>
+          <w:rFonts w:ascii="Arial" w:hAnsi="Arial" w:cs="Arial"/>
+          <w:sz w:val="24"/>
+          <w:szCs w:val="24"/>
+          <w:lang w:val="ro-RO"/>
+        </w:rPr>
+      </w:pPr>
+      <w:r>
+        <w:rPr>
+          <w:rFonts w:ascii="Arial" w:hAnsi="Arial" w:cs="Arial"/>
+          <w:sz w:val="24"/>
+          <w:szCs w:val="24"/>
+          <w:lang w:val="ro-RO"/>
+        </w:rPr>
+        <w:t xml:space="preserve">Dacă </w:t>
+      </w:r>
+      <w:proofErr w:type="spellStart"/>
+      <w:r>
+        <w:rPr>
+          <w:rFonts w:ascii="Arial" w:hAnsi="Arial" w:cs="Arial"/>
+          <w:sz w:val="24"/>
+          <w:szCs w:val="24"/>
+          <w:lang w:val="ro-RO"/>
+        </w:rPr>
+        <w:t>valgrind</w:t>
+      </w:r>
+      <w:proofErr w:type="spellEnd"/>
+      <w:r>
+        <w:rPr>
+          <w:rFonts w:ascii="Arial" w:hAnsi="Arial" w:cs="Arial"/>
+          <w:sz w:val="24"/>
+          <w:szCs w:val="24"/>
+          <w:lang w:val="ro-RO"/>
+        </w:rPr>
+        <w:t xml:space="preserve"> v-a ajutat să identificați </w:t>
+      </w:r>
+      <w:proofErr w:type="spellStart"/>
+      <w:r>
+        <w:rPr>
+          <w:rFonts w:ascii="Arial" w:hAnsi="Arial" w:cs="Arial"/>
+          <w:sz w:val="24"/>
+          <w:szCs w:val="24"/>
+          <w:lang w:val="ro-RO"/>
+        </w:rPr>
+        <w:t>bug-ul</w:t>
+      </w:r>
+      <w:proofErr w:type="spellEnd"/>
+      <w:r>
+        <w:rPr>
+          <w:rFonts w:ascii="Arial" w:hAnsi="Arial" w:cs="Arial"/>
+          <w:sz w:val="24"/>
+          <w:szCs w:val="24"/>
+          <w:lang w:val="ro-RO"/>
+        </w:rPr>
+        <w:t xml:space="preserve"> notați asta.</w:t>
       </w:r>
     </w:p>
     <w:p>
@@ -626,38 +1091,74 @@
           <w:numId w:val="7"/>
         </w:numPr>
         <w:rPr>
-          <w:sz w:val="24"/>
-          <w:szCs w:val="24"/>
-          <w:lang w:val="ro-RO"/>
-        </w:rPr>
-      </w:pPr>
-      <w:r>
-        <w:rPr>
-          <w:sz w:val="24"/>
-          <w:szCs w:val="24"/>
-          <w:lang w:val="ro-RO"/>
-        </w:rPr>
-        <w:t>Rezolvați bug-ul</w:t>
-      </w:r>
-      <w:r>
-        <w:rPr>
-          <w:sz w:val="24"/>
-          <w:szCs w:val="24"/>
-          <w:lang w:val="ro-RO"/>
-        </w:rPr>
-        <w:t xml:space="preserve"> și rulați iar valgrind pentru a confirma.</w:t>
+          <w:rFonts w:ascii="Arial" w:hAnsi="Arial" w:cs="Arial"/>
+          <w:sz w:val="24"/>
+          <w:szCs w:val="24"/>
+          <w:lang w:val="ro-RO"/>
+        </w:rPr>
+      </w:pPr>
+      <w:r>
+        <w:rPr>
+          <w:rFonts w:ascii="Arial" w:hAnsi="Arial" w:cs="Arial"/>
+          <w:sz w:val="24"/>
+          <w:szCs w:val="24"/>
+          <w:lang w:val="ro-RO"/>
+        </w:rPr>
+        <w:t xml:space="preserve">Rezolvați </w:t>
+      </w:r>
+      <w:proofErr w:type="spellStart"/>
+      <w:r>
+        <w:rPr>
+          <w:rFonts w:ascii="Arial" w:hAnsi="Arial" w:cs="Arial"/>
+          <w:sz w:val="24"/>
+          <w:szCs w:val="24"/>
+          <w:lang w:val="ro-RO"/>
+        </w:rPr>
+        <w:t>bug-ul</w:t>
+      </w:r>
+      <w:proofErr w:type="spellEnd"/>
+      <w:r>
+        <w:rPr>
+          <w:rFonts w:ascii="Arial" w:hAnsi="Arial" w:cs="Arial"/>
+          <w:sz w:val="24"/>
+          <w:szCs w:val="24"/>
+          <w:lang w:val="ro-RO"/>
+        </w:rPr>
+        <w:t xml:space="preserve"> și rulați iar </w:t>
+      </w:r>
+      <w:proofErr w:type="spellStart"/>
+      <w:r>
+        <w:rPr>
+          <w:rFonts w:ascii="Arial" w:hAnsi="Arial" w:cs="Arial"/>
+          <w:sz w:val="24"/>
+          <w:szCs w:val="24"/>
+          <w:lang w:val="ro-RO"/>
+        </w:rPr>
+        <w:t>valgrind</w:t>
+      </w:r>
+      <w:proofErr w:type="spellEnd"/>
+      <w:r>
+        <w:rPr>
+          <w:rFonts w:ascii="Arial" w:hAnsi="Arial" w:cs="Arial"/>
+          <w:sz w:val="24"/>
+          <w:szCs w:val="24"/>
+          <w:lang w:val="ro-RO"/>
+        </w:rPr>
+        <w:t xml:space="preserve"> pentru a confirma.</w:t>
       </w:r>
     </w:p>
     <w:p>
       <w:pPr>
         <w:rPr>
-          <w:sz w:val="24"/>
-          <w:szCs w:val="24"/>
-          <w:lang w:val="ro-RO"/>
-        </w:rPr>
-      </w:pPr>
-      <w:r>
-        <w:rPr>
+          <w:rFonts w:ascii="Arial" w:hAnsi="Arial" w:cs="Arial"/>
+          <w:sz w:val="24"/>
+          <w:szCs w:val="24"/>
+          <w:lang w:val="ro-RO"/>
+        </w:rPr>
+      </w:pPr>
+      <w:r>
+        <w:rPr>
+          <w:rFonts w:ascii="Arial" w:hAnsi="Arial" w:cs="Arial"/>
           <w:b/>
           <w:bCs/>
           <w:sz w:val="24"/>
@@ -668,6 +1169,7 @@
       </w:r>
       <w:r>
         <w:rPr>
+          <w:rFonts w:ascii="Arial" w:hAnsi="Arial" w:cs="Arial"/>
           <w:sz w:val="24"/>
           <w:szCs w:val="24"/>
           <w:lang w:val="ro-RO"/>
@@ -676,6 +1178,7 @@
       </w:r>
       <w:r>
         <w:rPr>
+          <w:rFonts w:ascii="Arial" w:hAnsi="Arial" w:cs="Arial"/>
           <w:sz w:val="24"/>
           <w:szCs w:val="24"/>
           <w:lang w:val="ro-RO"/>
@@ -684,30 +1187,125 @@
       </w:r>
       <w:r>
         <w:rPr>
-          <w:sz w:val="24"/>
-          <w:szCs w:val="24"/>
-          <w:lang w:val="ro-RO"/>
-        </w:rPr>
-        <w:t xml:space="preserve"> este vorba de un seg fault</w:t>
-      </w:r>
-      <w:r>
-        <w:rPr>
-          <w:sz w:val="24"/>
-          <w:szCs w:val="24"/>
-          <w:lang w:val="ro-RO"/>
-        </w:rPr>
-        <w:t xml:space="preserve"> sau abort</w:t>
-      </w:r>
-      <w:r>
-        <w:rPr>
-          <w:sz w:val="24"/>
-          <w:szCs w:val="24"/>
-          <w:lang w:val="ro-RO"/>
-        </w:rPr>
-        <w:t>. Dacă vă uitați la tab-ul Debug Console va scrie explicit Seg Fault</w:t>
-      </w:r>
-      <w:r>
-        <w:rPr>
+          <w:rFonts w:ascii="Arial" w:hAnsi="Arial" w:cs="Arial"/>
+          <w:sz w:val="24"/>
+          <w:szCs w:val="24"/>
+          <w:lang w:val="ro-RO"/>
+        </w:rPr>
+        <w:t xml:space="preserve"> este vorba de un </w:t>
+      </w:r>
+      <w:proofErr w:type="spellStart"/>
+      <w:r>
+        <w:rPr>
+          <w:rFonts w:ascii="Arial" w:hAnsi="Arial" w:cs="Arial"/>
+          <w:sz w:val="24"/>
+          <w:szCs w:val="24"/>
+          <w:lang w:val="ro-RO"/>
+        </w:rPr>
+        <w:t>seg</w:t>
+      </w:r>
+      <w:proofErr w:type="spellEnd"/>
+      <w:r>
+        <w:rPr>
+          <w:rFonts w:ascii="Arial" w:hAnsi="Arial" w:cs="Arial"/>
+          <w:sz w:val="24"/>
+          <w:szCs w:val="24"/>
+          <w:lang w:val="ro-RO"/>
+        </w:rPr>
+        <w:t xml:space="preserve"> fault</w:t>
+      </w:r>
+      <w:r>
+        <w:rPr>
+          <w:rFonts w:ascii="Arial" w:hAnsi="Arial" w:cs="Arial"/>
+          <w:sz w:val="24"/>
+          <w:szCs w:val="24"/>
+          <w:lang w:val="ro-RO"/>
+        </w:rPr>
+        <w:t xml:space="preserve"> sau </w:t>
+      </w:r>
+      <w:proofErr w:type="spellStart"/>
+      <w:r>
+        <w:rPr>
+          <w:rFonts w:ascii="Arial" w:hAnsi="Arial" w:cs="Arial"/>
+          <w:sz w:val="24"/>
+          <w:szCs w:val="24"/>
+          <w:lang w:val="ro-RO"/>
+        </w:rPr>
+        <w:t>abort</w:t>
+      </w:r>
+      <w:proofErr w:type="spellEnd"/>
+      <w:r>
+        <w:rPr>
+          <w:rFonts w:ascii="Arial" w:hAnsi="Arial" w:cs="Arial"/>
+          <w:sz w:val="24"/>
+          <w:szCs w:val="24"/>
+          <w:lang w:val="ro-RO"/>
+        </w:rPr>
+        <w:t xml:space="preserve">. Dacă vă uitați la </w:t>
+      </w:r>
+      <w:proofErr w:type="spellStart"/>
+      <w:r>
+        <w:rPr>
+          <w:rFonts w:ascii="Arial" w:hAnsi="Arial" w:cs="Arial"/>
+          <w:sz w:val="24"/>
+          <w:szCs w:val="24"/>
+          <w:lang w:val="ro-RO"/>
+        </w:rPr>
+        <w:t>tab-ul</w:t>
+      </w:r>
+      <w:proofErr w:type="spellEnd"/>
+      <w:r>
+        <w:rPr>
+          <w:rFonts w:ascii="Arial" w:hAnsi="Arial" w:cs="Arial"/>
+          <w:sz w:val="24"/>
+          <w:szCs w:val="24"/>
+          <w:lang w:val="ro-RO"/>
+        </w:rPr>
+        <w:t xml:space="preserve"> </w:t>
+      </w:r>
+      <w:proofErr w:type="spellStart"/>
+      <w:r>
+        <w:rPr>
+          <w:rFonts w:ascii="Arial" w:hAnsi="Arial" w:cs="Arial"/>
+          <w:sz w:val="24"/>
+          <w:szCs w:val="24"/>
+          <w:lang w:val="ro-RO"/>
+        </w:rPr>
+        <w:t>Debug</w:t>
+      </w:r>
+      <w:proofErr w:type="spellEnd"/>
+      <w:r>
+        <w:rPr>
+          <w:rFonts w:ascii="Arial" w:hAnsi="Arial" w:cs="Arial"/>
+          <w:sz w:val="24"/>
+          <w:szCs w:val="24"/>
+          <w:lang w:val="ro-RO"/>
+        </w:rPr>
+        <w:t xml:space="preserve"> Console va scrie explicit </w:t>
+      </w:r>
+      <w:proofErr w:type="spellStart"/>
+      <w:r>
+        <w:rPr>
+          <w:rFonts w:ascii="Arial" w:hAnsi="Arial" w:cs="Arial"/>
+          <w:sz w:val="24"/>
+          <w:szCs w:val="24"/>
+          <w:lang w:val="ro-RO"/>
+        </w:rPr>
+        <w:t>Seg</w:t>
+      </w:r>
+      <w:proofErr w:type="spellEnd"/>
+      <w:r>
+        <w:rPr>
+          <w:rFonts w:ascii="Arial" w:hAnsi="Arial" w:cs="Arial"/>
+          <w:sz w:val="24"/>
+          <w:szCs w:val="24"/>
+          <w:lang w:val="ro-RO"/>
+        </w:rPr>
+        <w:t xml:space="preserve"> Fault</w:t>
+      </w:r>
+      <w:r>
+        <w:rPr>
+          <w:rFonts w:ascii="Arial" w:hAnsi="Arial" w:cs="Arial"/>
           <w:sz w:val="24"/>
           <w:szCs w:val="24"/>
           <w:lang w:val="ro-RO"/>
@@ -859,7 +1457,29 @@
           <w:highlight w:val="lightGray"/>
           <w:lang w:val="ro-RO"/>
         </w:rPr>
-        <w:t>Programul se termină cu Segmentation Fault.</w:t>
+        <w:t xml:space="preserve">Programul se termină cu </w:t>
+      </w:r>
+      <w:proofErr w:type="spellStart"/>
+      <w:r>
+        <w:rPr>
+          <w:rFonts w:ascii="Courier New" w:eastAsia="Times New Roman" w:hAnsi="Courier New" w:cs="Courier New"/>
+          <w:sz w:val="20"/>
+          <w:szCs w:val="20"/>
+          <w:highlight w:val="lightGray"/>
+          <w:lang w:val="ro-RO"/>
+        </w:rPr>
+        <w:t>Segmentation</w:t>
+      </w:r>
+      <w:proofErr w:type="spellEnd"/>
+      <w:r>
+        <w:rPr>
+          <w:rFonts w:ascii="Courier New" w:eastAsia="Times New Roman" w:hAnsi="Courier New" w:cs="Courier New"/>
+          <w:sz w:val="20"/>
+          <w:szCs w:val="20"/>
+          <w:highlight w:val="lightGray"/>
+          <w:lang w:val="ro-RO"/>
+        </w:rPr>
+        <w:t xml:space="preserve"> Fault.</w:t>
       </w:r>
     </w:p>
     <w:p>
@@ -900,7 +1520,29 @@
           <w:highlight w:val="lightGray"/>
           <w:lang w:val="ro-RO"/>
         </w:rPr>
-        <w:t xml:space="preserve"> free </w:t>
+        <w:t xml:space="preserve"> </w:t>
+      </w:r>
+      <w:proofErr w:type="spellStart"/>
+      <w:r>
+        <w:rPr>
+          <w:rFonts w:ascii="Courier New" w:eastAsia="Times New Roman" w:hAnsi="Courier New" w:cs="Courier New"/>
+          <w:sz w:val="20"/>
+          <w:szCs w:val="20"/>
+          <w:highlight w:val="lightGray"/>
+          <w:lang w:val="ro-RO"/>
+        </w:rPr>
+        <w:t>free</w:t>
+      </w:r>
+      <w:proofErr w:type="spellEnd"/>
+      <w:r>
+        <w:rPr>
+          <w:rFonts w:ascii="Courier New" w:eastAsia="Times New Roman" w:hAnsi="Courier New" w:cs="Courier New"/>
+          <w:sz w:val="20"/>
+          <w:szCs w:val="20"/>
+          <w:highlight w:val="lightGray"/>
+          <w:lang w:val="ro-RO"/>
+        </w:rPr>
+        <w:t xml:space="preserve"> </w:t>
       </w:r>
       <w:r>
         <w:rPr>
@@ -960,7 +1602,47 @@
           <w:szCs w:val="20"/>
           <w:highlight w:val="lightGray"/>
         </w:rPr>
-        <w:t>==1135== Invalid free() / delete / delete[] / realloc()</w:t>
+        <w:t xml:space="preserve">==1135== Invalid </w:t>
+      </w:r>
+      <w:proofErr w:type="gramStart"/>
+      <w:r>
+        <w:rPr>
+          <w:rFonts w:ascii="Courier New" w:eastAsia="Times New Roman" w:hAnsi="Courier New" w:cs="Courier New"/>
+          <w:sz w:val="20"/>
+          <w:szCs w:val="20"/>
+          <w:highlight w:val="lightGray"/>
+        </w:rPr>
+        <w:t>free(</w:t>
+      </w:r>
+      <w:proofErr w:type="gramEnd"/>
+      <w:r>
+        <w:rPr>
+          <w:rFonts w:ascii="Courier New" w:eastAsia="Times New Roman" w:hAnsi="Courier New" w:cs="Courier New"/>
+          <w:sz w:val="20"/>
+          <w:szCs w:val="20"/>
+          <w:highlight w:val="lightGray"/>
+        </w:rPr>
+        <w:t xml:space="preserve">) / delete / delete[] / </w:t>
+      </w:r>
+      <w:proofErr w:type="spellStart"/>
+      <w:r>
+        <w:rPr>
+          <w:rFonts w:ascii="Courier New" w:eastAsia="Times New Roman" w:hAnsi="Courier New" w:cs="Courier New"/>
+          <w:sz w:val="20"/>
+          <w:szCs w:val="20"/>
+          <w:highlight w:val="lightGray"/>
+        </w:rPr>
+        <w:t>realloc</w:t>
+      </w:r>
+      <w:proofErr w:type="spellEnd"/>
+      <w:r>
+        <w:rPr>
+          <w:rFonts w:ascii="Courier New" w:eastAsia="Times New Roman" w:hAnsi="Courier New" w:cs="Courier New"/>
+          <w:sz w:val="20"/>
+          <w:szCs w:val="20"/>
+          <w:highlight w:val="lightGray"/>
+        </w:rPr>
+        <w:t>()</w:t>
       </w:r>
     </w:p>
     <w:p>
@@ -1020,8 +1702,79 @@
           <w:szCs w:val="20"/>
           <w:highlight w:val="lightGray"/>
         </w:rPr>
-        <w:t>==1135==  Address 0x5 is not stack'd, malloc'd or (recently) free'd</w:t>
-      </w:r>
+        <w:t>==1135=</w:t>
+      </w:r>
+      <w:proofErr w:type="gramStart"/>
+      <w:r>
+        <w:rPr>
+          <w:rFonts w:ascii="Courier New" w:eastAsia="Times New Roman" w:hAnsi="Courier New" w:cs="Courier New"/>
+          <w:sz w:val="20"/>
+          <w:szCs w:val="20"/>
+          <w:highlight w:val="lightGray"/>
+        </w:rPr>
+        <w:t>=  Address</w:t>
+      </w:r>
+      <w:proofErr w:type="gramEnd"/>
+      <w:r>
+        <w:rPr>
+          <w:rFonts w:ascii="Courier New" w:eastAsia="Times New Roman" w:hAnsi="Courier New" w:cs="Courier New"/>
+          <w:sz w:val="20"/>
+          <w:szCs w:val="20"/>
+          <w:highlight w:val="lightGray"/>
+        </w:rPr>
+        <w:t xml:space="preserve"> 0x5 is not </w:t>
+      </w:r>
+      <w:proofErr w:type="spellStart"/>
+      <w:r>
+        <w:rPr>
+          <w:rFonts w:ascii="Courier New" w:eastAsia="Times New Roman" w:hAnsi="Courier New" w:cs="Courier New"/>
+          <w:sz w:val="20"/>
+          <w:szCs w:val="20"/>
+          <w:highlight w:val="lightGray"/>
+        </w:rPr>
+        <w:t>stack'd</w:t>
+      </w:r>
+      <w:proofErr w:type="spellEnd"/>
+      <w:r>
+        <w:rPr>
+          <w:rFonts w:ascii="Courier New" w:eastAsia="Times New Roman" w:hAnsi="Courier New" w:cs="Courier New"/>
+          <w:sz w:val="20"/>
+          <w:szCs w:val="20"/>
+          <w:highlight w:val="lightGray"/>
+        </w:rPr>
+        <w:t xml:space="preserve">, </w:t>
+      </w:r>
+      <w:proofErr w:type="spellStart"/>
+      <w:r>
+        <w:rPr>
+          <w:rFonts w:ascii="Courier New" w:eastAsia="Times New Roman" w:hAnsi="Courier New" w:cs="Courier New"/>
+          <w:sz w:val="20"/>
+          <w:szCs w:val="20"/>
+          <w:highlight w:val="lightGray"/>
+        </w:rPr>
+        <w:t>malloc'd</w:t>
+      </w:r>
+      <w:proofErr w:type="spellEnd"/>
+      <w:r>
+        <w:rPr>
+          <w:rFonts w:ascii="Courier New" w:eastAsia="Times New Roman" w:hAnsi="Courier New" w:cs="Courier New"/>
+          <w:sz w:val="20"/>
+          <w:szCs w:val="20"/>
+          <w:highlight w:val="lightGray"/>
+        </w:rPr>
+        <w:t xml:space="preserve"> or (recently) </w:t>
+      </w:r>
+      <w:proofErr w:type="spellStart"/>
+      <w:r>
+        <w:rPr>
+          <w:rFonts w:ascii="Courier New" w:eastAsia="Times New Roman" w:hAnsi="Courier New" w:cs="Courier New"/>
+          <w:sz w:val="20"/>
+          <w:szCs w:val="20"/>
+          <w:highlight w:val="lightGray"/>
+        </w:rPr>
+        <w:t>free'd</w:t>
+      </w:r>
+      <w:proofErr w:type="spellEnd"/>
     </w:p>
     <w:p>
       <w:pPr>

</xml_diff>